<commit_message>
another fat update because i'm bored
</commit_message>
<xml_diff>
--- a/Space Borders Info.docx
+++ b/Space Borders Info.docx
@@ -20,8 +20,6 @@
         </w:rPr>
         <w:t>Space Borders</w:t>
       </w:r>
-      <w:bookmarkStart w:id="0" w:name="_GoBack"/>
-      <w:bookmarkEnd w:id="0"/>
     </w:p>
     <w:p/>
     <w:p>
@@ -102,7 +100,10 @@
     </w:p>
     <w:p>
       <w:r>
-        <w:t>Shift to inner borders layer</w:t>
+        <w:t>Move</w:t>
+      </w:r>
+      <w:r>
+        <w:t xml:space="preserve"> to inner borders layer</w:t>
       </w:r>
     </w:p>
     <w:p/>
@@ -126,6 +127,17 @@
     <w:p>
       <w:r>
         <w:t xml:space="preserve"> </w:t>
+      </w:r>
+      <w:r>
+        <w:t>For expanding borders, just do the same but use the regular Brush tool</w:t>
+      </w:r>
+      <w:r>
+        <w:t xml:space="preserve"> instead of the Pencil,</w:t>
+      </w:r>
+      <w:bookmarkStart w:id="0" w:name="_GoBack"/>
+      <w:bookmarkEnd w:id="0"/>
+      <w:r>
+        <w:t xml:space="preserve"> with hard brush selected, size 9px. </w:t>
       </w:r>
     </w:p>
     <w:sectPr>

</xml_diff>